<commit_message>
Adição da História do Casos de Uso Realizar Login e Realizar Cadastro
</commit_message>
<xml_diff>
--- a/SGB/1.Requisitos/Casos de Uso/SGB - Historia de Usuario 01- Realizar Login.docx
+++ b/SGB/1.Requisitos/Casos de Uso/SGB - Historia de Usuario 01- Realizar Login.docx
@@ -21,6 +21,7 @@
         <w:ind w:left="432" w:hanging="432"/>
         <w:rPr>
           <w:b w:val="1"/>
+          <w:bCs w:val="1"/>
           <w:smallCaps w:val="1"/>
           <w:color w:val="000000"/>
           <w:sz w:val="24"/>
@@ -32,6 +33,7 @@
       <w:r>
         <w:rPr>
           <w:b w:val="1"/>
+          <w:bCs w:val="1"/>
           <w:smallCaps w:val="1"/>
           <w:color w:val="000000"/>
           <w:sz w:val="24"/>
@@ -43,6 +45,7 @@
       <w:r>
         <w:rPr>
           <w:b w:val="1"/>
+          <w:bCs w:val="1"/>
           <w:smallCaps w:val="1"/>
           <w:sz w:val="24"/>
           <w:szCs w:val="24"/>
@@ -77,6 +80,7 @@
       <w:r>
         <w:rPr>
           <w:b w:val="1"/>
+          <w:bCs w:val="1"/>
           <w:smallCaps w:val="1"/>
           <w:color w:val="000000"/>
           <w:sz w:val="24"/>
@@ -112,17 +116,19 @@
       <w:r>
         <w:rPr>
           <w:b w:val="1"/>
+          <w:bCs w:val="1"/>
           <w:smallCaps w:val="1"/>
           <w:color w:val="000000"/>
           <w:sz w:val="24"/>
           <w:szCs w:val="24"/>
           <w:rtl w:val="0"/>
         </w:rPr>
-        <w:t xml:space="preserve">estimativa: 10 H</w:t>
+        <w:t xml:space="preserve">estimativa: 03 H</w:t>
       </w:r>
       <w:r>
         <w:rPr>
           <w:b w:val="1"/>
+          <w:bCs w:val="1"/>
           <w:smallCaps w:val="1"/>
           <w:sz w:val="24"/>
           <w:szCs w:val="24"/>
@@ -159,6 +165,7 @@
       <w:r>
         <w:rPr>
           <w:b w:val="1"/>
+          <w:bCs w:val="1"/>
           <w:smallCaps w:val="1"/>
           <w:color w:val="000000"/>
           <w:sz w:val="24"/>
@@ -170,6 +177,7 @@
       <w:r>
         <w:rPr>
           <w:b w:val="1"/>
+          <w:bCs w:val="1"/>
           <w:smallCaps w:val="1"/>
           <w:sz w:val="24"/>
           <w:szCs w:val="24"/>
@@ -203,7 +211,7 @@
         <w:rPr>
           <w:rtl w:val="0"/>
         </w:rPr>
-        <w:t xml:space="preserve">Como usuário da biblioteca, seja como usuário comum, bibliotecário ou Admin, quero realizar meu cadastro no sistema garantindo que todos os meus dados sejam registrados corretamente, para que eu possa acessar as funcionalidades do sistema sem erros e utilizar os serviços disponíveis conforme meu perfil. O sistema deve validar os dados inseridos, como formatos corretos de e-mail e documentos, impedir cadastro duplicado com mesmo CPF ou e-mail, exigir preenchimento de todos os campos obrigatórios, e apresentar mensagens claras quando houver erros, como dados inválidos ou falta de informações, para que eu possa corrigir e concluir meu cadastro com sucesso. O usuário com cadastro existente, pode logar com a conta usando email e senha.</w:t>
+        <w:t xml:space="preserve">O usuário com cadastro existente, pode logar com a conta usando email e senha.</w:t>
       </w:r>
     </w:p>
     <w:p>
@@ -227,6 +235,7 @@
       <w:r>
         <w:rPr>
           <w:b w:val="1"/>
+          <w:bCs w:val="1"/>
           <w:smallCaps w:val="1"/>
           <w:color w:val="000000"/>
           <w:sz w:val="24"/>
@@ -256,6 +265,7 @@
       <w:r>
         <w:rPr>
           <w:b w:val="1"/>
+          <w:bCs w:val="1"/>
           <w:color w:val="000000"/>
           <w:rtl w:val="0"/>
         </w:rPr>
@@ -272,7 +282,7 @@
         <w:rPr>
           <w:rtl w:val="0"/>
         </w:rPr>
-        <w:t xml:space="preserve">O usuário não pode ter email no sistema  ou ter um login cadastrado</w:t>
+        <w:t xml:space="preserve">O usuário tem que ter um usuario cadastrado no sistema</w:t>
       </w:r>
     </w:p>
     <w:p>
@@ -292,6 +302,7 @@
       <w:r>
         <w:rPr>
           <w:b w:val="1"/>
+          <w:bCs w:val="1"/>
           <w:color w:val="000000"/>
           <w:rtl w:val="0"/>
         </w:rPr>
@@ -354,12 +365,14 @@
               <w:jc w:val="left"/>
               <w:rPr>
                 <w:b w:val="1"/>
+                <w:bCs w:val="1"/>
                 <w:color w:val="000000"/>
               </w:rPr>
             </w:pPr>
             <w:r>
               <w:rPr>
                 <w:b w:val="1"/>
+                <w:bCs w:val="1"/>
                 <w:color w:val="000000"/>
                 <w:rtl w:val="0"/>
               </w:rPr>
@@ -381,12 +394,14 @@
               <w:jc w:val="left"/>
               <w:rPr>
                 <w:b w:val="1"/>
+                <w:bCs w:val="1"/>
                 <w:color w:val="000000"/>
               </w:rPr>
             </w:pPr>
             <w:r>
               <w:rPr>
                 <w:b w:val="1"/>
+                <w:bCs w:val="1"/>
                 <w:color w:val="000000"/>
                 <w:rtl w:val="0"/>
               </w:rPr>
@@ -408,12 +423,14 @@
               <w:jc w:val="left"/>
               <w:rPr>
                 <w:b w:val="1"/>
+                <w:bCs w:val="1"/>
                 <w:color w:val="000000"/>
               </w:rPr>
             </w:pPr>
             <w:r>
               <w:rPr>
                 <w:b w:val="1"/>
+                <w:bCs w:val="1"/>
                 <w:color w:val="000000"/>
                 <w:rtl w:val="0"/>
               </w:rPr>
@@ -435,12 +452,14 @@
               <w:jc w:val="left"/>
               <w:rPr>
                 <w:b w:val="1"/>
+                <w:bCs w:val="1"/>
                 <w:color w:val="000000"/>
               </w:rPr>
             </w:pPr>
             <w:r>
               <w:rPr>
                 <w:b w:val="1"/>
+                <w:bCs w:val="1"/>
                 <w:color w:val="000000"/>
                 <w:rtl w:val="0"/>
               </w:rPr>
@@ -494,220 +513,6 @@
               <w:rPr>
                 <w:rtl w:val="0"/>
               </w:rPr>
-              <w:t xml:space="preserve">Cadastro pela primeira vez</w:t>
-            </w:r>
-          </w:p>
-        </w:tc>
-        <w:tc>
-          <w:tcPr/>
-          <w:p>
-            <w:pPr>
-              <w:pBdr>
-                <w:top w:space="0" w:sz="0" w:val="nil"/>
-                <w:left w:space="0" w:sz="0" w:val="nil"/>
-                <w:bottom w:space="0" w:sz="0" w:val="nil"/>
-                <w:right w:space="0" w:sz="0" w:val="nil"/>
-                <w:between w:space="0" w:sz="0" w:val="nil"/>
-              </w:pBdr>
-              <w:jc w:val="left"/>
-              <w:rPr/>
-            </w:pPr>
-            <w:r>
-              <w:rPr>
-                <w:rtl w:val="0"/>
-              </w:rPr>
-              <w:t xml:space="preserve">Nome: Gabriel Cândido, </w:t>
-            </w:r>
-            <w:hyperlink r:id="rId6">
-              <w:r>
-                <w:rPr>
-                  <w:color w:val="1155cc"/>
-                  <w:u w:val="single"/>
-                  <w:rtl w:val="0"/>
-                </w:rPr>
-                <w:t xml:space="preserve">gabrielcandido@gmail.com</w:t>
-              </w:r>
-            </w:hyperlink>
-            <w:r>
-              <w:rPr>
-                <w:rtl w:val="0"/>
-              </w:rPr>
-              <w:t xml:space="preserve">, senha:1234, telefone: 111111111, idade: 25</w:t>
-            </w:r>
-          </w:p>
-        </w:tc>
-        <w:tc>
-          <w:tcPr/>
-          <w:p>
-            <w:pPr>
-              <w:pBdr>
-                <w:top w:space="0" w:sz="0" w:val="nil"/>
-                <w:left w:space="0" w:sz="0" w:val="nil"/>
-                <w:bottom w:space="0" w:sz="0" w:val="nil"/>
-                <w:right w:space="0" w:sz="0" w:val="nil"/>
-                <w:between w:space="0" w:sz="0" w:val="nil"/>
-              </w:pBdr>
-              <w:jc w:val="left"/>
-              <w:rPr/>
-            </w:pPr>
-            <w:r>
-              <w:rPr>
-                <w:rtl w:val="0"/>
-              </w:rPr>
-              <w:t xml:space="preserve">Cadastro Realizado</w:t>
-            </w:r>
-          </w:p>
-        </w:tc>
-      </w:tr>
-      <w:tr>
-        <w:trPr>
-          <w:cantSplit w:val="0"/>
-          <w:trHeight w:val="674.94140625" w:hRule="atLeast"/>
-          <w:tblHeader w:val="0"/>
-        </w:trPr>
-        <w:tc>
-          <w:tcPr/>
-          <w:p>
-            <w:pPr>
-              <w:pBdr>
-                <w:top w:space="0" w:sz="0" w:val="nil"/>
-                <w:left w:space="0" w:sz="0" w:val="nil"/>
-                <w:bottom w:space="0" w:sz="0" w:val="nil"/>
-                <w:right w:space="0" w:sz="0" w:val="nil"/>
-                <w:between w:space="0" w:sz="0" w:val="nil"/>
-              </w:pBdr>
-              <w:jc w:val="left"/>
-              <w:rPr/>
-            </w:pPr>
-            <w:r>
-              <w:rPr>
-                <w:rtl w:val="0"/>
-              </w:rPr>
-              <w:t xml:space="preserve">02</w:t>
-            </w:r>
-          </w:p>
-        </w:tc>
-        <w:tc>
-          <w:tcPr/>
-          <w:p>
-            <w:pPr>
-              <w:pBdr>
-                <w:top w:space="0" w:sz="0" w:val="nil"/>
-                <w:left w:space="0" w:sz="0" w:val="nil"/>
-                <w:bottom w:space="0" w:sz="0" w:val="nil"/>
-                <w:right w:space="0" w:sz="0" w:val="nil"/>
-                <w:between w:space="0" w:sz="0" w:val="nil"/>
-              </w:pBdr>
-              <w:jc w:val="left"/>
-              <w:rPr/>
-            </w:pPr>
-            <w:r>
-              <w:rPr>
-                <w:rtl w:val="0"/>
-              </w:rPr>
-              <w:t xml:space="preserve">Cadastro ja existente</w:t>
-            </w:r>
-          </w:p>
-        </w:tc>
-        <w:tc>
-          <w:tcPr/>
-          <w:p>
-            <w:pPr>
-              <w:jc w:val="left"/>
-              <w:rPr/>
-            </w:pPr>
-            <w:r>
-              <w:rPr>
-                <w:rtl w:val="0"/>
-              </w:rPr>
-              <w:t xml:space="preserve">Nome: Gabriel Cândido, </w:t>
-            </w:r>
-            <w:hyperlink r:id="rId7">
-              <w:r>
-                <w:rPr>
-                  <w:color w:val="1155cc"/>
-                  <w:u w:val="single"/>
-                  <w:rtl w:val="0"/>
-                </w:rPr>
-                <w:t xml:space="preserve">gabriel@usuario.com</w:t>
-              </w:r>
-            </w:hyperlink>
-            <w:r>
-              <w:rPr>
-                <w:rtl w:val="0"/>
-              </w:rPr>
-              <w:t xml:space="preserve">.br, senha:1234, telefone: 111111111, idade: 25</w:t>
-            </w:r>
-          </w:p>
-        </w:tc>
-        <w:tc>
-          <w:tcPr/>
-          <w:p>
-            <w:pPr>
-              <w:pBdr>
-                <w:top w:space="0" w:sz="0" w:val="nil"/>
-                <w:left w:space="0" w:sz="0" w:val="nil"/>
-                <w:bottom w:space="0" w:sz="0" w:val="nil"/>
-                <w:right w:space="0" w:sz="0" w:val="nil"/>
-                <w:between w:space="0" w:sz="0" w:val="nil"/>
-              </w:pBdr>
-              <w:jc w:val="left"/>
-              <w:rPr/>
-            </w:pPr>
-            <w:r>
-              <w:rPr>
-                <w:rtl w:val="0"/>
-              </w:rPr>
-              <w:t xml:space="preserve">Cadastro com email ja existente </w:t>
-            </w:r>
-          </w:p>
-        </w:tc>
-      </w:tr>
-      <w:tr>
-        <w:trPr>
-          <w:cantSplit w:val="0"/>
-          <w:tblHeader w:val="0"/>
-        </w:trPr>
-        <w:tc>
-          <w:tcPr/>
-          <w:p>
-            <w:pPr>
-              <w:pBdr>
-                <w:top w:space="0" w:sz="0" w:val="nil"/>
-                <w:left w:space="0" w:sz="0" w:val="nil"/>
-                <w:bottom w:space="0" w:sz="0" w:val="nil"/>
-                <w:right w:space="0" w:sz="0" w:val="nil"/>
-                <w:between w:space="0" w:sz="0" w:val="nil"/>
-              </w:pBdr>
-              <w:jc w:val="left"/>
-              <w:rPr/>
-            </w:pPr>
-            <w:r>
-              <w:rPr>
-                <w:rtl w:val="0"/>
-              </w:rPr>
-              <w:t xml:space="preserve">03</w:t>
-            </w:r>
-          </w:p>
-        </w:tc>
-        <w:tc>
-          <w:tcPr/>
-          <w:p>
-            <w:pPr>
-              <w:pBdr>
-                <w:top w:space="0" w:sz="0" w:val="nil"/>
-                <w:left w:space="0" w:sz="0" w:val="nil"/>
-                <w:bottom w:space="0" w:sz="0" w:val="nil"/>
-                <w:right w:space="0" w:sz="0" w:val="nil"/>
-                <w:between w:space="0" w:sz="0" w:val="nil"/>
-              </w:pBdr>
-              <w:jc w:val="left"/>
-              <w:rPr/>
-            </w:pPr>
-            <w:r>
-              <w:rPr>
-                <w:rtl w:val="0"/>
-              </w:rPr>
               <w:t xml:space="preserve">Realizar Login com conta existente</w:t>
             </w:r>
           </w:p>
@@ -732,7 +537,7 @@
               </w:rPr>
               <w:t xml:space="preserve">Email:</w:t>
             </w:r>
-            <w:hyperlink r:id="rId8">
+            <w:hyperlink r:id="rId6">
               <w:r>
                 <w:rPr>
                   <w:color w:val="1155cc"/>
@@ -797,7 +602,7 @@
               <w:rPr>
                 <w:rtl w:val="0"/>
               </w:rPr>
-              <w:t xml:space="preserve">04</w:t>
+              <w:t xml:space="preserve">02</w:t>
             </w:r>
           </w:p>
         </w:tc>
@@ -843,7 +648,7 @@
               </w:rPr>
               <w:t xml:space="preserve">Email:</w:t>
             </w:r>
-            <w:hyperlink r:id="rId9">
+            <w:hyperlink r:id="rId7">
               <w:r>
                 <w:rPr>
                   <w:color w:val="1155cc"/>
@@ -915,6 +720,7 @@
         <w:jc w:val="left"/>
         <w:rPr>
           <w:i w:val="1"/>
+          <w:iCs w:val="1"/>
           <w:color w:val="0000ff"/>
         </w:rPr>
       </w:pPr>
@@ -945,6 +751,7 @@
       <w:r>
         <w:rPr>
           <w:b w:val="1"/>
+          <w:bCs w:val="1"/>
           <w:smallCaps w:val="1"/>
           <w:sz w:val="24"/>
           <w:szCs w:val="24"/>
@@ -955,6 +762,7 @@
       <w:r>
         <w:rPr>
           <w:b w:val="1"/>
+          <w:bCs w:val="1"/>
           <w:smallCaps w:val="1"/>
           <w:color w:val="000000"/>
           <w:sz w:val="24"/>
@@ -989,8 +797,8 @@
       </w:r>
     </w:p>
     <w:sectPr>
-      <w:headerReference r:id="rId10" w:type="default"/>
-      <w:footerReference r:id="rId11" w:type="default"/>
+      <w:headerReference r:id="rId8" w:type="default"/>
+      <w:footerReference r:id="rId9" w:type="default"/>
       <w:pgSz w:h="16840" w:w="11907" w:orient="portrait"/>
       <w:pgMar w:bottom="851" w:top="851" w:left="1418" w:right="851" w:header="851" w:footer="851"/>
       <w:pgNumType w:start="1"/>
@@ -1228,6 +1036,7 @@
       <w:jc w:val="left"/>
       <w:rPr>
         <w:i w:val="1"/>
+        <w:iCs w:val="1"/>
         <w:color w:val="0000ff"/>
       </w:rPr>
     </w:pPr>
@@ -1284,6 +1093,7 @@
             <w:jc w:val="center"/>
             <w:rPr>
               <w:b w:val="1"/>
+              <w:bCs w:val="1"/>
               <w:color w:val="000000"/>
             </w:rPr>
           </w:pPr>
@@ -1344,6 +1154,7 @@
             <w:jc w:val="center"/>
             <w:rPr>
               <w:b w:val="1"/>
+              <w:bCs w:val="1"/>
               <w:color w:val="000000"/>
             </w:rPr>
           </w:pPr>
@@ -1509,6 +1320,7 @@
     </w:pPr>
     <w:rPr>
       <w:b w:val="1"/>
+      <w:bCs w:val="1"/>
       <w:smallCaps w:val="1"/>
       <w:color w:val="000000"/>
       <w:sz w:val="24"/>
@@ -1526,6 +1338,7 @@
     </w:pPr>
     <w:rPr>
       <w:b w:val="1"/>
+      <w:bCs w:val="1"/>
       <w:color w:val="000000"/>
       <w:sz w:val="24"/>
       <w:szCs w:val="24"/>
@@ -1542,6 +1355,7 @@
     </w:pPr>
     <w:rPr>
       <w:b w:val="1"/>
+      <w:bCs w:val="1"/>
       <w:color w:val="000000"/>
       <w:sz w:val="24"/>
       <w:szCs w:val="24"/>
@@ -1560,6 +1374,7 @@
     </w:pPr>
     <w:rPr>
       <w:b w:val="1"/>
+      <w:bCs w:val="1"/>
       <w:color w:val="000000"/>
       <w:sz w:val="24"/>
       <w:szCs w:val="24"/>
@@ -1574,6 +1389,7 @@
     </w:pPr>
     <w:rPr>
       <w:b w:val="1"/>
+      <w:bCs w:val="1"/>
       <w:color w:val="000000"/>
     </w:rPr>
   </w:style>
@@ -1586,7 +1402,9 @@
     </w:pPr>
     <w:rPr>
       <w:b w:val="1"/>
+      <w:bCs w:val="1"/>
       <w:i w:val="1"/>
+      <w:iCs w:val="1"/>
       <w:color w:val="000000"/>
     </w:rPr>
   </w:style>
@@ -1599,6 +1417,7 @@
     </w:pPr>
     <w:rPr>
       <w:b w:val="1"/>
+      <w:bCs w:val="1"/>
       <w:smallCaps w:val="1"/>
       <w:color w:val="000000"/>
       <w:sz w:val="28"/>
@@ -1617,6 +1436,7 @@
     <w:rPr>
       <w:rFonts w:ascii="Georgia" w:cs="Georgia" w:eastAsia="Georgia" w:hAnsi="Georgia"/>
       <w:i w:val="1"/>
+      <w:iCs w:val="1"/>
       <w:color w:val="666666"/>
       <w:sz w:val="48"/>
       <w:szCs w:val="48"/>

</xml_diff>